<commit_message>
Update documentation and work diary
</commit_message>
<xml_diff>
--- a/diari/docx/diario_03.09.2019.docx
+++ b/diari/docx/diario_03.09.2019.docx
@@ -130,12 +130,51 @@
             <w:tcW w:w="9618" w:type="dxa"/>
           </w:tcPr>
           <w:p>
+            <w:pPr>
+              <w:rPr>
+                <w:bCs w:val="0"/>
+              </w:rPr>
+            </w:pPr>
+            <w:r>
+              <w:rPr>
+                <w:bCs w:val="0"/>
+              </w:rPr>
+              <w:t>13h15 – 14h45</w:t>
+            </w:r>
+          </w:p>
+          <w:p>
+            <w:pPr>
+              <w:rPr>
+                <w:bCs w:val="0"/>
+              </w:rPr>
+            </w:pPr>
             <w:r>
               <w:rPr>
                 <w:b w:val="0"/>
               </w:rPr>
               <w:t>Durante le prime due ore della mattinata abbiamo avuto l’occasione di guardare tutti i progetti disponibili e scegliere quelli più adatti a noi. Ho ricevuto il progetto “Hacker Lab”</w:t>
             </w:r>
+          </w:p>
+          <w:p>
+            <w:pPr>
+              <w:rPr>
+                <w:bCs w:val="0"/>
+              </w:rPr>
+            </w:pPr>
+          </w:p>
+          <w:p>
+            <w:pPr>
+              <w:rPr>
+                <w:rStyle w:val="Collegamentoipertestuale"/>
+                <w:b w:val="0"/>
+                <w:bCs w:val="0"/>
+              </w:rPr>
+            </w:pPr>
+            <w:r>
+              <w:t>15h00 – 16h30</w:t>
+            </w:r>
+            <w:bookmarkStart w:id="0" w:name="_GoBack"/>
+            <w:bookmarkEnd w:id="0"/>
             <w:r>
               <w:rPr>
                 <w:b w:val="0"/>
@@ -154,6 +193,19 @@
           </w:p>
           <w:p>
             <w:pPr>
+              <w:rPr>
+                <w:b w:val="0"/>
+              </w:rPr>
+            </w:pPr>
+            <w:r>
+              <w:rPr>
+                <w:b w:val="0"/>
+              </w:rPr>
+              <w:t>All’interno della repository ho iniziato ad inserire tutto il necessario che riguarda documentazione, presentazione, diari e una struttura basilare.</w:t>
+            </w:r>
+          </w:p>
+          <w:p>
+            <w:pPr>
               <w:pStyle w:val="Nessunaspaziatura"/>
               <w:rPr>
                 <w:b w:val="0"/>
@@ -163,7 +215,19 @@
               <w:rPr>
                 <w:b w:val="0"/>
               </w:rPr>
-              <w:t>Ho inoltre iniziato a creare una pianificazione del progetto.</w:t>
+              <w:t xml:space="preserve">Ho inoltre iniziato a creare una pianificazione </w:t>
+            </w:r>
+            <w:r>
+              <w:rPr>
+                <w:b w:val="0"/>
+              </w:rPr>
+              <w:t xml:space="preserve">basilare </w:t>
+            </w:r>
+            <w:r>
+              <w:rPr>
+                <w:b w:val="0"/>
+              </w:rPr>
+              <w:t>del progetto.</w:t>
             </w:r>
           </w:p>
         </w:tc>
@@ -280,8 +344,6 @@
                 <w:bCs w:val="0"/>
               </w:rPr>
             </w:pPr>
-            <w:bookmarkStart w:id="0" w:name="_GoBack"/>
-            <w:bookmarkEnd w:id="0"/>
           </w:p>
         </w:tc>
       </w:tr>
@@ -6358,6 +6420,7 @@
     <w:rsid w:val="00DA5304"/>
     <w:rsid w:val="00DE6AA0"/>
     <w:rsid w:val="00E07B40"/>
+    <w:rsid w:val="00E238F9"/>
     <w:rsid w:val="00E316BF"/>
     <w:rsid w:val="00E42975"/>
     <w:rsid w:val="00EC6CCE"/>
@@ -7160,7 +7223,7 @@
 </file>
 
 <file path=customXml/itemProps1.xml><?xml version="1.0" encoding="utf-8"?>
-<ds:datastoreItem xmlns:ds="http://schemas.openxmlformats.org/officeDocument/2006/customXml" ds:itemID="{CEE9C23A-1A7C-594C-9909-2672A2CA691E}">
+<ds:datastoreItem xmlns:ds="http://schemas.openxmlformats.org/officeDocument/2006/customXml" ds:itemID="{D9B52449-4A38-D54A-AD76-1D5EE8420F8C}">
   <ds:schemaRefs>
     <ds:schemaRef ds:uri="http://schemas.openxmlformats.org/officeDocument/2006/bibliography"/>
   </ds:schemaRefs>

</xml_diff>